<commit_message>
Fixed quickfix.vue and removed docxTemplater
</commit_message>
<xml_diff>
--- a/assets/input.docx
+++ b/assets/input.docx
@@ -29,22 +29,55 @@
     <w:p/>
     <w:p>
       <w:r>
-        <w:t>Customer: {First Name} {Last Name}</w:t>
+        <w:t>Customer: {</w:t>
+      </w:r>
+      <w:proofErr w:type="spellStart"/>
+      <w:r>
+        <w:t>First</w:t>
+      </w:r>
+      <w:r>
+        <w:t>_</w:t>
+      </w:r>
+      <w:r>
+        <w:t>Name</w:t>
+      </w:r>
+      <w:proofErr w:type="spellEnd"/>
+      <w:r>
+        <w:t>} {</w:t>
+      </w:r>
+      <w:proofErr w:type="spellStart"/>
+      <w:r>
+        <w:t>Last</w:t>
+      </w:r>
+      <w:r>
+        <w:t>_</w:t>
+      </w:r>
+      <w:r>
+        <w:t>Name</w:t>
+      </w:r>
+      <w:proofErr w:type="spellEnd"/>
+      <w:r>
+        <w:t>}</w:t>
       </w:r>
     </w:p>
     <w:p>
       <w:r>
-        <w:t>Account: {account#}</w:t>
+        <w:t>Account: {account}</w:t>
       </w:r>
     </w:p>
     <w:p>
       <w:r>
-        <w:t>Phone: {phone#}</w:t>
+        <w:t>Phone: {phone}</w:t>
       </w:r>
     </w:p>
     <w:p>
       <w:r>
-        <w:t>Address: {address}</w:t>
+        <w:t>Address: {addr</w:t>
+      </w:r>
+      <w:bookmarkStart w:id="0" w:name="_GoBack"/>
+      <w:bookmarkEnd w:id="0"/>
+      <w:r>
+        <w:t>ess}</w:t>
       </w:r>
     </w:p>
     <w:p>
@@ -494,10 +527,7 @@
       </w:tr>
     </w:tbl>
     <w:p/>
-    <w:p>
-      <w:bookmarkStart w:id="0" w:name="_GoBack"/>
-    </w:p>
-    <w:bookmarkEnd w:id="0"/>
+    <w:p/>
     <w:p/>
     <w:p/>
     <w:p>

</xml_diff>